<commit_message>
add elastic to crawler-service
</commit_message>
<xml_diff>
--- a/bills-service-doc.docx
+++ b/bills-service-doc.docx
@@ -419,19 +419,7 @@
               <w:rPr>
                 <w:lang w:val="ru-RU"/>
               </w:rPr>
-              <w:t xml:space="preserve">Хранит список </w:t>
-            </w:r>
-            <w:r>
-              <w:rPr>
-                <w:lang w:val="ru-RU"/>
-              </w:rPr>
-              <w:t>подкатегорий</w:t>
-            </w:r>
-            <w:r>
-              <w:rPr>
-                <w:lang w:val="ru-RU"/>
-              </w:rPr>
-              <w:t xml:space="preserve"> всех пользователей</w:t>
+              <w:t>Хранит список подкатегорий всех пользователей</w:t>
             </w:r>
           </w:p>
         </w:tc>
@@ -449,43 +437,7 @@
               <w:rPr>
                 <w:lang w:val="ru-RU"/>
               </w:rPr>
-              <w:t>Необходим,</w:t>
-            </w:r>
-            <w:r>
-              <w:rPr>
-                <w:lang w:val="ru-RU"/>
-              </w:rPr>
-              <w:t xml:space="preserve"> когда пользователь создает операцию. Если пользователь хочет пометить в какой </w:t>
-            </w:r>
-            <w:r>
-              <w:rPr>
-                <w:lang w:val="ru-RU"/>
-              </w:rPr>
-              <w:t>подк</w:t>
-            </w:r>
-            <w:r>
-              <w:rPr>
-                <w:lang w:val="ru-RU"/>
-              </w:rPr>
-              <w:t xml:space="preserve">атегории произведена операция, то он может выбрать одну из доступных </w:t>
-            </w:r>
-            <w:r>
-              <w:rPr>
-                <w:lang w:val="ru-RU"/>
-              </w:rPr>
-              <w:t xml:space="preserve">подкатегорий </w:t>
-            </w:r>
-            <w:r>
-              <w:rPr>
-                <w:lang w:val="ru-RU"/>
-              </w:rPr>
-              <w:t>или добавить свою категорию</w:t>
-            </w:r>
-            <w:r>
-              <w:rPr>
-                <w:lang w:val="ru-RU"/>
-              </w:rPr>
-              <w:t>.</w:t>
+              <w:t>Необходим, когда пользователь создает операцию. Если пользователь хочет пометить в какой подкатегории произведена операция, то он может выбрать одну из доступных подкатегорий или добавить свою категорию.</w:t>
             </w:r>
           </w:p>
           <w:p>
@@ -518,13 +470,7 @@
               <w:rPr>
                 <w:lang w:val="en-US"/>
               </w:rPr>
-              <w:t>o</w:t>
-            </w:r>
-            <w:r>
-              <w:rPr>
-                <w:lang w:val="en-US"/>
-              </w:rPr>
-              <w:t>perations</w:t>
+              <w:t>operations</w:t>
             </w:r>
           </w:p>
         </w:tc>
@@ -2367,23 +2313,7 @@
                 <w:szCs w:val="22"/>
                 <w:lang w:val="ru-RU"/>
               </w:rPr>
-              <w:t xml:space="preserve">Метод добавления новой </w:t>
-            </w:r>
-            <w:r>
-              <w:rPr>
-                <w:sz w:val="22"/>
-                <w:szCs w:val="22"/>
-                <w:lang w:val="ru-RU"/>
-              </w:rPr>
-              <w:t>суб</w:t>
-            </w:r>
-            <w:r>
-              <w:rPr>
-                <w:sz w:val="22"/>
-                <w:szCs w:val="22"/>
-                <w:lang w:val="ru-RU"/>
-              </w:rPr>
-              <w:t>категории</w:t>
+              <w:t>Метод добавления новой субкатегории</w:t>
             </w:r>
           </w:p>
         </w:tc>
@@ -3691,17 +3621,7 @@
                 <w:szCs w:val="18"/>
                 <w:lang w:val="en-US"/>
               </w:rPr>
-              <w:t xml:space="preserve"> </w:t>
-            </w:r>
-            <w:r>
-              <w:rPr>
-                <w:rFonts w:ascii="Courier New" w:hAnsi="Courier New" w:cs="Courier New"/>
-                <w:color w:val="0451A5"/>
-                <w:sz w:val="18"/>
-                <w:szCs w:val="18"/>
-                <w:lang w:val="en-US"/>
-              </w:rPr>
-              <w:t>for week</w:t>
+              <w:t xml:space="preserve"> for week</w:t>
             </w:r>
             <w:r>
               <w:rPr>
@@ -3971,23 +3891,7 @@
                 <w:szCs w:val="22"/>
                 <w:lang w:val="ru-RU"/>
               </w:rPr>
-              <w:t xml:space="preserve">Метод </w:t>
-            </w:r>
-            <w:r>
-              <w:rPr>
-                <w:sz w:val="22"/>
-                <w:szCs w:val="22"/>
-                <w:lang w:val="ru-RU"/>
-              </w:rPr>
-              <w:t>изменения</w:t>
-            </w:r>
-            <w:r>
-              <w:rPr>
-                <w:sz w:val="22"/>
-                <w:szCs w:val="22"/>
-                <w:lang w:val="ru-RU"/>
-              </w:rPr>
-              <w:t xml:space="preserve"> конкретной операции конкретного пользователя</w:t>
+              <w:t>Метод изменения конкретной операции конкретного пользователя</w:t>
             </w:r>
           </w:p>
         </w:tc>
@@ -4133,7 +4037,7 @@
                 <w:color w:val="0451A5"/>
                 <w:sz w:val="18"/>
                 <w:szCs w:val="18"/>
-                <w:lang w:val="ru-RU"/>
+                <w:lang w:val="en-US"/>
               </w:rPr>
               <w:t>22222</w:t>
             </w:r>
@@ -4179,7 +4083,7 @@
                 <w:color w:val="098658"/>
                 <w:sz w:val="18"/>
                 <w:szCs w:val="18"/>
-                <w:lang w:val="ru-RU"/>
+                <w:lang w:val="en-US"/>
               </w:rPr>
               <w:t>53.6</w:t>
             </w:r>
@@ -4278,7 +4182,6 @@
         <w:rPr>
           <w:b/>
           <w:bCs/>
-          <w:highlight w:val="yellow"/>
           <w:lang w:val="ru-RU"/>
         </w:rPr>
       </w:pPr>
@@ -4288,7 +4191,6 @@
         <w:rPr>
           <w:b/>
           <w:bCs/>
-          <w:highlight w:val="yellow"/>
           <w:lang w:val="ru-RU"/>
         </w:rPr>
         <w:t>Описание и логика методов:</w:t>
@@ -4308,7 +4210,6 @@
         <w:rPr>
           <w:b/>
           <w:bCs/>
-          <w:highlight w:val="yellow"/>
           <w:lang w:val="ru-RU"/>
         </w:rPr>
       </w:pPr>
@@ -4318,11 +4219,25 @@
         <w:rPr>
           <w:b/>
           <w:bCs/>
-          <w:highlight w:val="yellow"/>
-          <w:lang w:val="ru-RU"/>
-        </w:rPr>
-        <w:t>Регистрация нового пользователя:</w:t>
-      </w:r>
+          <w:lang w:val="ru-RU"/>
+        </w:rPr>
+        <w:t>Добавление нового счета</w:t>
+      </w:r>
+      <w:r>
+        <w:rPr>
+          <w:b/>
+          <w:bCs/>
+          <w:lang w:val="ru-RU"/>
+        </w:rPr>
+        <w:t>:</w:t>
+      </w:r>
+    </w:p>
+    <w:p>
+      <w:pPr>
+        <w:rPr>
+          <w:lang w:val="ru-RU"/>
+        </w:rPr>
+      </w:pPr>
     </w:p>
     <w:p>
       <w:pPr>
@@ -4868,7 +4783,6 @@
           <w:highlight w:val="yellow"/>
           <w:lang w:val="ru-RU"/>
         </w:rPr>
-        <w:lastRenderedPageBreak/>
         <w:t xml:space="preserve">Электронный адрес должен быть релевантным. После регистрации на него будет отправлено письмо для подтверждения и окончания регистрации. Пользователи с неподтвержденным </w:t>
       </w:r>
       <w:r>

</xml_diff>